<commit_message>
modify Formal edition of Inital review
</commit_message>
<xml_diff>
--- a/document/iPets系統簡介.docx
+++ b/document/iPets系統簡介.docx
@@ -64,7 +64,7 @@
         <w:rPr>
           <w:rFonts w:ascii="Times New Roman" w:eastAsia="標楷體" w:hAnsi="Times New Roman" w:cs="標楷體"/>
           <w:color w:val="222222"/>
-          <w:sz w:val="24"/>
+          <w:sz w:val="28"/>
           <w:szCs w:val="24"/>
           <w:highlight w:val="white"/>
         </w:rPr>
@@ -74,7 +74,7 @@
         <w:rPr>
           <w:rFonts w:ascii="Times New Roman" w:eastAsia="標楷體" w:hAnsi="Times New Roman" w:cs="標楷體"/>
           <w:color w:val="222222"/>
-          <w:sz w:val="24"/>
+          <w:sz w:val="28"/>
           <w:szCs w:val="24"/>
           <w:highlight w:val="white"/>
         </w:rPr>
@@ -104,18 +104,16 @@
         </w:rPr>
         <w:t>專題名稱：</w:t>
       </w:r>
-      <w:proofErr w:type="spellStart"/>
       <w:r>
         <w:rPr>
           <w:rFonts w:ascii="Times New Roman" w:eastAsia="標楷體" w:hAnsi="Times New Roman" w:cs="標楷體"/>
           <w:color w:val="222222"/>
-          <w:sz w:val="24"/>
+          <w:sz w:val="28"/>
           <w:szCs w:val="24"/>
           <w:highlight w:val="white"/>
         </w:rPr>
         <w:t>iPets</w:t>
       </w:r>
-      <w:proofErr w:type="spellEnd"/>
     </w:p>
     <w:p>
       <w:pPr>
@@ -144,7 +142,7 @@
         <w:rPr>
           <w:rFonts w:ascii="Times New Roman" w:eastAsia="標楷體" w:hAnsi="Times New Roman" w:cs="標楷體"/>
           <w:color w:val="222222"/>
-          <w:sz w:val="24"/>
+          <w:sz w:val="28"/>
           <w:szCs w:val="24"/>
           <w:highlight w:val="white"/>
         </w:rPr>
@@ -154,16 +152,7 @@
         <w:rPr>
           <w:rFonts w:ascii="Times New Roman" w:eastAsia="標楷體" w:hAnsi="Times New Roman" w:cs="標楷體" w:hint="eastAsia"/>
           <w:color w:val="222222"/>
-          <w:sz w:val="24"/>
-          <w:szCs w:val="24"/>
-        </w:rPr>
-        <w:t xml:space="preserve"> </w:t>
-      </w:r>
-      <w:r>
-        <w:rPr>
-          <w:rFonts w:ascii="Times New Roman" w:eastAsia="標楷體" w:hAnsi="Times New Roman" w:cs="標楷體" w:hint="eastAsia"/>
-          <w:color w:val="222222"/>
-          <w:sz w:val="24"/>
+          <w:sz w:val="28"/>
           <w:szCs w:val="24"/>
           <w:highlight w:val="white"/>
         </w:rPr>
@@ -182,125 +171,154 @@
         <w:jc w:val="both"/>
         <w:rPr>
           <w:rFonts w:ascii="Times New Roman" w:eastAsia="標楷體" w:hAnsi="Times New Roman" w:cs="標楷體"/>
-          <w:sz w:val="28"/>
-          <w:szCs w:val="28"/>
-        </w:rPr>
-      </w:pPr>
-      <w:r>
-        <w:rPr>
-          <w:rFonts w:ascii="Times New Roman" w:eastAsia="標楷體" w:hAnsi="Times New Roman" w:cs="標楷體"/>
-          <w:sz w:val="28"/>
-          <w:szCs w:val="28"/>
-        </w:rPr>
-        <w:t>專題學生：</w:t>
-      </w:r>
-      <w:r>
-        <w:rPr>
-          <w:rFonts w:ascii="Times New Roman" w:eastAsia="標楷體" w:hAnsi="Times New Roman" w:cs="標楷體"/>
           <w:color w:val="222222"/>
-          <w:sz w:val="24"/>
+          <w:sz w:val="28"/>
           <w:szCs w:val="24"/>
           <w:highlight w:val="white"/>
         </w:rPr>
-        <w:t>10646004</w:t>
+      </w:pPr>
+      <w:r>
+        <w:rPr>
+          <w:rFonts w:ascii="Times New Roman" w:eastAsia="標楷體" w:hAnsi="Times New Roman" w:cs="標楷體"/>
+          <w:sz w:val="28"/>
+          <w:szCs w:val="28"/>
+        </w:rPr>
+        <w:t>專題學生：</w:t>
       </w:r>
       <w:r>
         <w:rPr>
           <w:rFonts w:ascii="Times New Roman" w:eastAsia="標楷體" w:hAnsi="Times New Roman" w:cs="標楷體"/>
           <w:color w:val="222222"/>
-          <w:sz w:val="24"/>
+          <w:sz w:val="28"/>
           <w:szCs w:val="24"/>
           <w:highlight w:val="white"/>
         </w:rPr>
-        <w:t>李怡蓁、</w:t>
+        <w:t>10646004</w:t>
       </w:r>
       <w:r>
         <w:rPr>
           <w:rFonts w:ascii="Times New Roman" w:eastAsia="標楷體" w:hAnsi="Times New Roman" w:cs="標楷體"/>
           <w:color w:val="222222"/>
-          <w:sz w:val="24"/>
+          <w:sz w:val="28"/>
           <w:szCs w:val="24"/>
           <w:highlight w:val="white"/>
         </w:rPr>
-        <w:t>10646043</w:t>
+        <w:t>李怡蓁、</w:t>
       </w:r>
       <w:r>
         <w:rPr>
           <w:rFonts w:ascii="Times New Roman" w:eastAsia="標楷體" w:hAnsi="Times New Roman" w:cs="標楷體"/>
           <w:color w:val="222222"/>
-          <w:sz w:val="24"/>
+          <w:sz w:val="28"/>
           <w:szCs w:val="24"/>
           <w:highlight w:val="white"/>
         </w:rPr>
-        <w:t>蔡欣恬、</w:t>
+        <w:t>10646043</w:t>
       </w:r>
       <w:r>
         <w:rPr>
           <w:rFonts w:ascii="Times New Roman" w:eastAsia="標楷體" w:hAnsi="Times New Roman" w:cs="標楷體"/>
           <w:color w:val="222222"/>
-          <w:sz w:val="24"/>
+          <w:sz w:val="28"/>
           <w:szCs w:val="24"/>
           <w:highlight w:val="white"/>
         </w:rPr>
-        <w:t>N1066405</w:t>
-      </w:r>
-      <w:proofErr w:type="gramStart"/>
+        <w:t>蔡欣恬、</w:t>
+      </w:r>
       <w:r>
         <w:rPr>
           <w:rFonts w:ascii="Times New Roman" w:eastAsia="標楷體" w:hAnsi="Times New Roman" w:cs="標楷體"/>
           <w:color w:val="222222"/>
-          <w:sz w:val="24"/>
+          <w:sz w:val="28"/>
           <w:szCs w:val="24"/>
           <w:highlight w:val="white"/>
         </w:rPr>
-        <w:t>黃琳恩</w:t>
-      </w:r>
-      <w:proofErr w:type="gramEnd"/>
+        <w:t>N1066405</w:t>
+      </w:r>
       <w:r>
         <w:rPr>
           <w:rFonts w:ascii="Times New Roman" w:eastAsia="標楷體" w:hAnsi="Times New Roman" w:cs="標楷體"/>
           <w:color w:val="222222"/>
-          <w:sz w:val="24"/>
+          <w:sz w:val="28"/>
           <w:szCs w:val="24"/>
           <w:highlight w:val="white"/>
         </w:rPr>
-        <w:t>、</w:t>
-      </w:r>
-      <w:r>
-        <w:rPr>
-          <w:rFonts w:ascii="Times New Roman" w:eastAsia="標楷體" w:hAnsi="Times New Roman" w:cs="標楷體"/>
+        <w:t>黃琳恩</w:t>
+      </w:r>
+      <w:r>
+        <w:rPr>
+          <w:rFonts w:ascii="Times New Roman" w:eastAsia="標楷體" w:hAnsi="Times New Roman" w:cs="標楷體" w:hint="eastAsia"/>
           <w:color w:val="222222"/>
-          <w:sz w:val="24"/>
+          <w:sz w:val="28"/>
           <w:szCs w:val="24"/>
           <w:highlight w:val="white"/>
         </w:rPr>
-        <w:t>N1066414</w:t>
-      </w:r>
-      <w:r>
+        <w:t>、</w:t>
+      </w:r>
+    </w:p>
+    <w:p>
+      <w:pPr>
+        <w:widowControl w:val="0"/>
+        <w:pBdr>
+          <w:top w:val="single" w:sz="24" w:space="0" w:color="000000"/>
+          <w:bottom w:val="single" w:sz="24" w:space="0" w:color="000000"/>
+        </w:pBdr>
+        <w:spacing w:line="240" w:lineRule="auto"/>
+        <w:ind w:left="678" w:hangingChars="242" w:hanging="678"/>
+        <w:jc w:val="both"/>
         <w:rPr>
           <w:rFonts w:ascii="Times New Roman" w:eastAsia="標楷體" w:hAnsi="Times New Roman" w:cs="標楷體"/>
           <w:color w:val="222222"/>
-          <w:sz w:val="24"/>
+          <w:sz w:val="28"/>
           <w:szCs w:val="24"/>
           <w:highlight w:val="white"/>
         </w:rPr>
-        <w:t>王偉霖、</w:t>
-      </w:r>
-      <w:r>
-        <w:rPr>
-          <w:rFonts w:ascii="Times New Roman" w:eastAsia="標楷體" w:hAnsi="Times New Roman" w:cs="標楷體"/>
+      </w:pPr>
+      <w:r>
+        <w:rPr>
+          <w:rFonts w:ascii="Times New Roman" w:eastAsia="標楷體" w:hAnsi="Times New Roman" w:cs="標楷體" w:hint="eastAsia"/>
           <w:color w:val="222222"/>
-          <w:sz w:val="24"/>
+          <w:sz w:val="28"/>
           <w:szCs w:val="24"/>
           <w:highlight w:val="white"/>
         </w:rPr>
+        <w:t xml:space="preserve">                    </w:t>
+      </w:r>
+      <w:r>
+        <w:rPr>
+          <w:rFonts w:ascii="Times New Roman" w:eastAsia="標楷體" w:hAnsi="Times New Roman" w:cs="標楷體"/>
+          <w:color w:val="222222"/>
+          <w:sz w:val="28"/>
+          <w:szCs w:val="24"/>
+          <w:highlight w:val="white"/>
+        </w:rPr>
+        <w:t>N1066414</w:t>
+      </w:r>
+      <w:r>
+        <w:rPr>
+          <w:rFonts w:ascii="Times New Roman" w:eastAsia="標楷體" w:hAnsi="Times New Roman" w:cs="標楷體"/>
+          <w:color w:val="222222"/>
+          <w:sz w:val="28"/>
+          <w:szCs w:val="24"/>
+          <w:highlight w:val="white"/>
+        </w:rPr>
+        <w:t>王偉霖、</w:t>
+      </w:r>
+      <w:r>
+        <w:rPr>
+          <w:rFonts w:ascii="Times New Roman" w:eastAsia="標楷體" w:hAnsi="Times New Roman" w:cs="標楷體"/>
+          <w:color w:val="222222"/>
+          <w:sz w:val="28"/>
+          <w:szCs w:val="24"/>
+          <w:highlight w:val="white"/>
+        </w:rPr>
         <w:t>N1066423</w:t>
       </w:r>
       <w:r>
         <w:rPr>
           <w:rFonts w:ascii="Times New Roman" w:eastAsia="標楷體" w:hAnsi="Times New Roman" w:cs="標楷體"/>
           <w:color w:val="222222"/>
-          <w:sz w:val="24"/>
+          <w:sz w:val="28"/>
           <w:szCs w:val="24"/>
           <w:highlight w:val="white"/>
         </w:rPr>
@@ -472,7 +490,7 @@
       </w:r>
       <w:r>
         <w:rPr>
-          <w:rFonts w:eastAsia="標楷體" w:hint="eastAsia"/>
+          <w:rFonts w:ascii="Times New Roman" w:eastAsia="標楷體" w:hAnsi="Times New Roman" w:hint="eastAsia"/>
           <w:bCs/>
           <w:color w:val="000000" w:themeColor="text1"/>
           <w:sz w:val="28"/>
@@ -481,7 +499,7 @@
       </w:r>
       <w:r>
         <w:rPr>
-          <w:rFonts w:eastAsia="標楷體" w:hint="eastAsia"/>
+          <w:rFonts w:ascii="Times New Roman" w:eastAsia="標楷體" w:hAnsi="Times New Roman" w:hint="eastAsia"/>
           <w:bCs/>
           <w:color w:val="000000" w:themeColor="text1"/>
           <w:sz w:val="28"/>
@@ -490,7 +508,7 @@
       </w:r>
       <w:r>
         <w:rPr>
-          <w:rFonts w:eastAsia="標楷體"/>
+          <w:rFonts w:ascii="Times New Roman" w:eastAsia="標楷體" w:hAnsi="Times New Roman"/>
           <w:bCs/>
           <w:color w:val="000000" w:themeColor="text1"/>
           <w:sz w:val="28"/>
@@ -499,7 +517,7 @@
       </w:r>
       <w:r>
         <w:rPr>
-          <w:rFonts w:eastAsia="標楷體" w:hint="eastAsia"/>
+          <w:rFonts w:ascii="Times New Roman" w:eastAsia="標楷體" w:hAnsi="Times New Roman" w:hint="eastAsia"/>
           <w:bCs/>
           <w:color w:val="000000" w:themeColor="text1"/>
           <w:sz w:val="28"/>
@@ -508,7 +526,7 @@
       </w:r>
       <w:r>
         <w:rPr>
-          <w:rFonts w:eastAsia="標楷體" w:hint="eastAsia"/>
+          <w:rFonts w:ascii="Times New Roman" w:eastAsia="標楷體" w:hAnsi="Times New Roman" w:hint="eastAsia"/>
           <w:bCs/>
           <w:color w:val="000000" w:themeColor="text1"/>
           <w:sz w:val="28"/>
@@ -635,25 +653,7 @@
           <w:sz w:val="28"/>
           <w:szCs w:val="28"/>
         </w:rPr>
-        <w:t>品種辨識：將照片</w:t>
-      </w:r>
-      <w:proofErr w:type="gramStart"/>
-      <w:r>
-        <w:rPr>
-          <w:rFonts w:ascii="Times New Roman" w:eastAsia="標楷體" w:hAnsi="Times New Roman" w:cs="標楷體" w:hint="eastAsia"/>
-          <w:sz w:val="28"/>
-          <w:szCs w:val="28"/>
-        </w:rPr>
-        <w:t>上傳便可</w:t>
-      </w:r>
-      <w:proofErr w:type="gramEnd"/>
-      <w:r>
-        <w:rPr>
-          <w:rFonts w:ascii="Times New Roman" w:eastAsia="標楷體" w:hAnsi="Times New Roman" w:cs="標楷體" w:hint="eastAsia"/>
-          <w:sz w:val="28"/>
-          <w:szCs w:val="28"/>
-        </w:rPr>
-        <w:t>得知該寵物的品種。</w:t>
+        <w:t>品種辨識：將照片上傳便可得知該寵物的品種。</w:t>
       </w:r>
     </w:p>
     <w:p>
@@ -801,26 +801,16 @@
         </w:rPr>
         <w:t>）提供店家資訊：可快速搜尋周遭的寵物相關店家。</w:t>
       </w:r>
-      <w:r>
-        <w:rPr>
-          <w:rFonts w:ascii="Times New Roman" w:eastAsia="標楷體" w:hAnsi="Times New Roman" w:cs="標楷體"/>
-          <w:sz w:val="28"/>
-          <w:szCs w:val="28"/>
-        </w:rPr>
-        <w:t>’</w:t>
-      </w:r>
-    </w:p>
-    <w:p>
-      <w:pPr>
-        <w:spacing w:before="240" w:line="240" w:lineRule="auto"/>
-        <w:rPr>
-          <w:rFonts w:ascii="Times New Roman" w:eastAsia="標楷體" w:hAnsi="Times New Roman" w:cs="標楷體"/>
-          <w:sz w:val="28"/>
-          <w:szCs w:val="28"/>
-        </w:rPr>
-      </w:pPr>
-      <w:bookmarkStart w:id="0" w:name="_GoBack"/>
-      <w:bookmarkEnd w:id="0"/>
+    </w:p>
+    <w:p>
+      <w:pPr>
+        <w:spacing w:before="240" w:line="240" w:lineRule="auto"/>
+        <w:rPr>
+          <w:rFonts w:ascii="Times New Roman" w:eastAsia="標楷體" w:hAnsi="Times New Roman" w:cs="標楷體"/>
+          <w:sz w:val="28"/>
+          <w:szCs w:val="28"/>
+        </w:rPr>
+      </w:pPr>
     </w:p>
     <w:p>
       <w:pPr>
@@ -952,6 +942,14 @@
         </w:rPr>
         <w:t>資料同步與功能相容</w:t>
       </w:r>
+      <w:r>
+        <w:rPr>
+          <w:rFonts w:ascii="Times New Roman" w:eastAsia="標楷體" w:hAnsi="Times New Roman" w:cs="標楷體" w:hint="eastAsia"/>
+          <w:sz w:val="28"/>
+          <w:szCs w:val="28"/>
+        </w:rPr>
+        <w:t>。</w:t>
+      </w:r>
     </w:p>
     <w:p>
       <w:pPr>
@@ -978,15 +976,7 @@
           <w:sz w:val="28"/>
           <w:szCs w:val="28"/>
         </w:rPr>
-        <w:t>）</w:t>
-      </w:r>
-      <w:r>
-        <w:rPr>
-          <w:rFonts w:ascii="Times New Roman" w:eastAsia="標楷體" w:hAnsi="Times New Roman" w:cs="標楷體" w:hint="eastAsia"/>
-          <w:sz w:val="28"/>
-          <w:szCs w:val="28"/>
-        </w:rPr>
-        <w:t>結合</w:t>
+        <w:t>）結合</w:t>
       </w:r>
       <w:r>
         <w:rPr>
@@ -1011,6 +1001,14 @@
           <w:szCs w:val="28"/>
         </w:rPr>
         <w:t>使用者基本資料</w:t>
+      </w:r>
+      <w:r>
+        <w:rPr>
+          <w:rFonts w:ascii="Times New Roman" w:eastAsia="標楷體" w:hAnsi="Times New Roman" w:cs="標楷體" w:hint="eastAsia"/>
+          <w:sz w:val="28"/>
+          <w:szCs w:val="28"/>
+        </w:rPr>
+        <w:t>。</w:t>
       </w:r>
     </w:p>
     <w:p>
@@ -1046,15 +1044,7 @@
           <w:sz w:val="28"/>
           <w:szCs w:val="28"/>
         </w:rPr>
-        <w:t>多寵物管理：若</w:t>
-      </w:r>
-      <w:r>
-        <w:rPr>
-          <w:rFonts w:ascii="Times New Roman" w:eastAsia="標楷體" w:hAnsi="Times New Roman" w:cs="標楷體" w:hint="eastAsia"/>
-          <w:sz w:val="28"/>
-          <w:szCs w:val="28"/>
-        </w:rPr>
-        <w:t>飼養多隻寵物，只需要註冊該寵物，便可以輕鬆的切換介面查看寵物的行程。</w:t>
+        <w:t>多寵物管理：若飼養多隻寵物，只需要註冊該寵物，便可以輕鬆的切換介面查看寵物的行程。</w:t>
       </w:r>
     </w:p>
     <w:p>
@@ -1094,7 +1084,7 @@
       </w:r>
       <w:r>
         <w:rPr>
-          <w:rFonts w:eastAsia="標楷體" w:hint="eastAsia"/>
+          <w:rFonts w:ascii="Times New Roman" w:eastAsia="標楷體" w:hAnsi="Times New Roman" w:hint="eastAsia"/>
           <w:bCs/>
           <w:color w:val="000000" w:themeColor="text1"/>
           <w:sz w:val="28"/>
@@ -1179,39 +1169,7 @@
           <w:sz w:val="28"/>
           <w:szCs w:val="28"/>
         </w:rPr>
-        <w:t>寵物圖片風格轉換：運用人工智慧</w:t>
-      </w:r>
-      <w:r>
-        <w:rPr>
-          <w:rFonts w:ascii="Times New Roman" w:eastAsia="標楷體" w:hAnsi="Times New Roman" w:cs="標楷體" w:hint="eastAsia"/>
-          <w:sz w:val="28"/>
-          <w:szCs w:val="28"/>
-        </w:rPr>
-        <w:t>技術</w:t>
-      </w:r>
-      <w:r>
-        <w:rPr>
-          <w:rFonts w:ascii="Times New Roman" w:eastAsia="標楷體" w:hAnsi="Times New Roman" w:cs="標楷體" w:hint="eastAsia"/>
-          <w:sz w:val="28"/>
-          <w:szCs w:val="28"/>
-        </w:rPr>
-        <w:t>，將上傳的圖片轉換成</w:t>
-      </w:r>
-      <w:r>
-        <w:rPr>
-          <w:rFonts w:ascii="Times New Roman" w:eastAsia="標楷體" w:hAnsi="Times New Roman" w:cs="標楷體" w:hint="eastAsia"/>
-          <w:sz w:val="28"/>
-          <w:szCs w:val="28"/>
-        </w:rPr>
-        <w:t>五</w:t>
-      </w:r>
-      <w:r>
-        <w:rPr>
-          <w:rFonts w:ascii="Times New Roman" w:eastAsia="標楷體" w:hAnsi="Times New Roman" w:cs="標楷體" w:hint="eastAsia"/>
-          <w:sz w:val="28"/>
-          <w:szCs w:val="28"/>
-        </w:rPr>
-        <w:t>種不同風格的照片，讓使用者對於每次圖片轉換都充滿著期待感。</w:t>
+        <w:t>寵物圖片風格轉換：運用人工智慧技術，將上傳的圖片轉換成五種不同風格的照片，讓使用者對於每次圖片轉換都充滿著期待感。</w:t>
       </w:r>
     </w:p>
     <w:p>
@@ -1247,41 +1205,17 @@
           <w:sz w:val="28"/>
           <w:szCs w:val="28"/>
         </w:rPr>
-        <w:t>APP</w:t>
-      </w:r>
-      <w:r>
-        <w:rPr>
-          <w:rFonts w:ascii="Times New Roman" w:eastAsia="標楷體" w:hAnsi="Times New Roman" w:cs="標楷體" w:hint="eastAsia"/>
-          <w:sz w:val="28"/>
-          <w:szCs w:val="28"/>
-        </w:rPr>
-        <w:t>的好友與地圖功能，能夠相互</w:t>
-      </w:r>
-      <w:proofErr w:type="gramStart"/>
-      <w:r>
-        <w:rPr>
-          <w:rFonts w:ascii="Times New Roman" w:eastAsia="標楷體" w:hAnsi="Times New Roman" w:cs="標楷體" w:hint="eastAsia"/>
-          <w:sz w:val="28"/>
-          <w:szCs w:val="28"/>
-        </w:rPr>
-        <w:t>定位狗友的</w:t>
-      </w:r>
-      <w:proofErr w:type="gramEnd"/>
-      <w:r>
-        <w:rPr>
-          <w:rFonts w:ascii="Times New Roman" w:eastAsia="標楷體" w:hAnsi="Times New Roman" w:cs="標楷體" w:hint="eastAsia"/>
-          <w:sz w:val="28"/>
-          <w:szCs w:val="28"/>
-        </w:rPr>
-        <w:t>位置</w:t>
-      </w:r>
-      <w:r>
-        <w:rPr>
-          <w:rFonts w:ascii="Times New Roman" w:eastAsia="標楷體" w:hAnsi="Times New Roman" w:cs="標楷體" w:hint="eastAsia"/>
-          <w:sz w:val="28"/>
-          <w:szCs w:val="28"/>
-        </w:rPr>
-        <w:t>。</w:t>
+        <w:t>App</w:t>
+      </w:r>
+      <w:bookmarkStart w:id="0" w:name="_GoBack"/>
+      <w:bookmarkEnd w:id="0"/>
+      <w:r>
+        <w:rPr>
+          <w:rFonts w:ascii="Times New Roman" w:eastAsia="標楷體" w:hAnsi="Times New Roman" w:cs="標楷體" w:hint="eastAsia"/>
+          <w:sz w:val="28"/>
+          <w:szCs w:val="28"/>
+        </w:rPr>
+        <w:t>的好友與地圖功能，能夠相互定位狗友的位置。</w:t>
       </w:r>
     </w:p>
     <w:p>
@@ -1556,25 +1490,7 @@
           <w:sz w:val="28"/>
           <w:szCs w:val="28"/>
         </w:rPr>
-        <w:t>希望透過簡潔的操作介面及人性化的排程管理，讓用戶快速規劃寵物的行程活動，未來，會再</w:t>
-      </w:r>
-      <w:proofErr w:type="gramStart"/>
-      <w:r>
-        <w:rPr>
-          <w:rFonts w:ascii="Times New Roman" w:eastAsia="標楷體" w:hAnsi="Times New Roman" w:cs="標楷體" w:hint="eastAsia"/>
-          <w:sz w:val="28"/>
-          <w:szCs w:val="28"/>
-        </w:rPr>
-        <w:t>規</w:t>
-      </w:r>
-      <w:proofErr w:type="gramEnd"/>
-      <w:r>
-        <w:rPr>
-          <w:rFonts w:ascii="Times New Roman" w:eastAsia="標楷體" w:hAnsi="Times New Roman" w:cs="標楷體" w:hint="eastAsia"/>
-          <w:sz w:val="28"/>
-          <w:szCs w:val="28"/>
-        </w:rPr>
-        <w:t>畫更多元的功能提供給用戶使用，將世界各國寵物愛好者與飼主聚集起來，並且發展出</w:t>
+        <w:t>希望透過簡潔的操作介面及人性化的排程管理，讓用戶快速規劃寵物的行程活動，未來，會再規畫更多元的功能提供給用戶使用，將世界各國寵物愛好者與飼主聚集起來，並且發展出</w:t>
       </w:r>
       <w:r>
         <w:rPr>
@@ -1590,25 +1506,7 @@
           <w:sz w:val="28"/>
           <w:szCs w:val="28"/>
         </w:rPr>
-        <w:t xml:space="preserve"> </w:t>
-      </w:r>
-      <w:proofErr w:type="spellStart"/>
-      <w:r>
-        <w:rPr>
-          <w:rFonts w:ascii="Times New Roman" w:eastAsia="標楷體" w:hAnsi="Times New Roman" w:cs="標楷體" w:hint="eastAsia"/>
-          <w:sz w:val="28"/>
-          <w:szCs w:val="28"/>
-        </w:rPr>
-        <w:t>iPets</w:t>
-      </w:r>
-      <w:proofErr w:type="spellEnd"/>
-      <w:r>
-        <w:rPr>
-          <w:rFonts w:ascii="Times New Roman" w:eastAsia="標楷體" w:hAnsi="Times New Roman" w:cs="標楷體" w:hint="eastAsia"/>
-          <w:sz w:val="28"/>
-          <w:szCs w:val="28"/>
-        </w:rPr>
-        <w:t xml:space="preserve"> </w:t>
+        <w:t xml:space="preserve"> iPets </w:t>
       </w:r>
       <w:r>
         <w:rPr>
@@ -1670,6 +1568,7 @@
         <w:docPartUnique/>
       </w:docPartObj>
     </w:sdtPr>
+    <w:sdtEndPr/>
     <w:sdtContent>
       <w:p>
         <w:pPr>

</xml_diff>